<commit_message>
Revert "god s grt"
This reverts commit df6be024c45d9c03c47e303b04b2e8dcac45da2e.
</commit_message>
<xml_diff>
--- a/second.docx
+++ b/second.docx
@@ -4,13 +4,7 @@
   <w:body>
     <w:p>
       <w:r>
-        <w:t xml:space="preserve">All </w:t>
-      </w:r>
-      <w:r>
-        <w:t xml:space="preserve"> people </w:t>
-      </w:r>
-      <w:r>
-        <w:t xml:space="preserve">are equal before the god. </w:t>
+        <w:t xml:space="preserve">All are equal before the god. </w:t>
       </w:r>
       <w:r>
         <w:t>We are sweet.</w:t>

</xml_diff>